<commit_message>
kleine fouten in documenten verbeterd
</commit_message>
<xml_diff>
--- a/Documentatie/KT1/ad.16_Materialenlijst.docx
+++ b/Documentatie/KT1/ad.16_Materialenlijst.docx
@@ -10,6 +10,7 @@
           <w:docPartUnique/>
         </w:docPartObj>
       </w:sdtPr>
+      <w:sdtEndPr/>
       <w:sdtContent>
         <w:p>
           <w:pPr>
@@ -149,6 +150,7 @@
                                       <w:calendar w:val="gregorian"/>
                                     </w:date>
                                   </w:sdtPr>
+                                  <w:sdtEndPr/>
                                   <w:sdtContent>
                                     <w:p>
                                       <w:pPr>
@@ -3461,6 +3463,7 @@
                                 <w:calendar w:val="gregorian"/>
                               </w:date>
                             </w:sdtPr>
+                            <w:sdtEndPr/>
                             <w:sdtContent>
                               <w:p>
                                 <w:pPr>
@@ -3686,6 +3689,7 @@
                                     <w:dataBinding w:prefixMappings="xmlns:ns0='http://purl.org/dc/elements/1.1/' xmlns:ns1='http://schemas.openxmlformats.org/package/2006/metadata/core-properties' " w:xpath="/ns1:coreProperties[1]/ns0:creator[1]" w:storeItemID="{6C3C8BC8-F283-45AE-878A-BAB7291924A1}"/>
                                     <w:text/>
                                   </w:sdtPr>
+                                  <w:sdtEndPr/>
                                   <w:sdtContent>
                                     <w:r>
                                       <w:rPr>
@@ -3713,18 +3717,8 @@
                                     <w:sz w:val="26"/>
                                     <w:szCs w:val="26"/>
                                   </w:rPr>
-                                  <w:t xml:space="preserve">Steven </w:t>
+                                  <w:t>Steven Logghe</w:t>
                                 </w:r>
-                                <w:proofErr w:type="spellStart"/>
-                                <w:r>
-                                  <w:rPr>
-                                    <w:color w:val="5B9BD5" w:themeColor="accent1"/>
-                                    <w:sz w:val="26"/>
-                                    <w:szCs w:val="26"/>
-                                  </w:rPr>
-                                  <w:t>Logghe</w:t>
-                                </w:r>
-                                <w:proofErr w:type="spellEnd"/>
                               </w:p>
                             </w:txbxContent>
                           </wps:txbx>
@@ -3777,6 +3771,7 @@
                               <w:dataBinding w:prefixMappings="xmlns:ns0='http://purl.org/dc/elements/1.1/' xmlns:ns1='http://schemas.openxmlformats.org/package/2006/metadata/core-properties' " w:xpath="/ns1:coreProperties[1]/ns0:creator[1]" w:storeItemID="{6C3C8BC8-F283-45AE-878A-BAB7291924A1}"/>
                               <w:text/>
                             </w:sdtPr>
+                            <w:sdtEndPr/>
                             <w:sdtContent>
                               <w:r>
                                 <w:rPr>
@@ -3804,18 +3799,8 @@
                               <w:sz w:val="26"/>
                               <w:szCs w:val="26"/>
                             </w:rPr>
-                            <w:t xml:space="preserve">Steven </w:t>
+                            <w:t>Steven Logghe</w:t>
                           </w:r>
-                          <w:proofErr w:type="spellStart"/>
-                          <w:r>
-                            <w:rPr>
-                              <w:color w:val="5B9BD5" w:themeColor="accent1"/>
-                              <w:sz w:val="26"/>
-                              <w:szCs w:val="26"/>
-                            </w:rPr>
-                            <w:t>Logghe</w:t>
-                          </w:r>
-                          <w:proofErr w:type="spellEnd"/>
                         </w:p>
                       </w:txbxContent>
                     </v:textbox>
@@ -3914,6 +3899,7 @@
                                     <w:dataBinding w:prefixMappings="xmlns:ns0='http://purl.org/dc/elements/1.1/' xmlns:ns1='http://schemas.openxmlformats.org/package/2006/metadata/core-properties' " w:xpath="/ns1:coreProperties[1]/ns0:title[1]" w:storeItemID="{6C3C8BC8-F283-45AE-878A-BAB7291924A1}"/>
                                     <w:text/>
                                   </w:sdtPr>
+                                  <w:sdtEndPr/>
                                   <w:sdtContent>
                                     <w:r>
                                       <w:rPr>
@@ -3949,6 +3935,7 @@
                                     <w:dataBinding w:prefixMappings="xmlns:ns0='http://purl.org/dc/elements/1.1/' xmlns:ns1='http://schemas.openxmlformats.org/package/2006/metadata/core-properties' " w:xpath="/ns1:coreProperties[1]/ns0:subject[1]" w:storeItemID="{6C3C8BC8-F283-45AE-878A-BAB7291924A1}"/>
                                     <w:text/>
                                   </w:sdtPr>
+                                  <w:sdtEndPr/>
                                   <w:sdtContent>
                                     <w:r>
                                       <w:rPr>
@@ -4009,6 +3996,7 @@
                               <w:dataBinding w:prefixMappings="xmlns:ns0='http://purl.org/dc/elements/1.1/' xmlns:ns1='http://schemas.openxmlformats.org/package/2006/metadata/core-properties' " w:xpath="/ns1:coreProperties[1]/ns0:title[1]" w:storeItemID="{6C3C8BC8-F283-45AE-878A-BAB7291924A1}"/>
                               <w:text/>
                             </w:sdtPr>
+                            <w:sdtEndPr/>
                             <w:sdtContent>
                               <w:r>
                                 <w:rPr>
@@ -4044,6 +4032,7 @@
                               <w:dataBinding w:prefixMappings="xmlns:ns0='http://purl.org/dc/elements/1.1/' xmlns:ns1='http://schemas.openxmlformats.org/package/2006/metadata/core-properties' " w:xpath="/ns1:coreProperties[1]/ns0:subject[1]" w:storeItemID="{6C3C8BC8-F283-45AE-878A-BAB7291924A1}"/>
                               <w:text/>
                             </w:sdtPr>
+                            <w:sdtEndPr/>
                             <w:sdtContent>
                               <w:r>
                                 <w:rPr>
@@ -9240,15 +9229,7 @@
         <w:pStyle w:val="NoSpacing"/>
       </w:pPr>
       <w:r>
-        <w:t xml:space="preserve">TOSHIBA Intel(R) </w:t>
-      </w:r>
-      <w:proofErr w:type="spellStart"/>
-      <w:r>
-        <w:t>Core</w:t>
-      </w:r>
-      <w:proofErr w:type="spellEnd"/>
-      <w:r>
-        <w:t>(TM) i7-3630QM CPU @ 2.40GHz 2.40 GHz</w:t>
+        <w:t>TOSHIBA Intel(R) Core(TM) i7-3630QM CPU @ 2.40GHz 2.40 GHz</w:t>
       </w:r>
     </w:p>
     <w:p>
@@ -9271,12 +9252,10 @@
         <w:pStyle w:val="Heading5"/>
       </w:pPr>
       <w:bookmarkStart w:id="5" w:name="_Toc482008904"/>
-      <w:proofErr w:type="spellStart"/>
       <w:r>
         <w:t>Accus</w:t>
       </w:r>
       <w:bookmarkEnd w:id="5"/>
-      <w:proofErr w:type="spellEnd"/>
     </w:p>
     <w:p>
       <w:pPr>
@@ -9357,11 +9336,9 @@
       <w:pPr>
         <w:pStyle w:val="NoSpacing"/>
       </w:pPr>
-      <w:proofErr w:type="spellStart"/>
       <w:r>
         <w:t>Microphone</w:t>
       </w:r>
-      <w:proofErr w:type="spellEnd"/>
     </w:p>
     <w:tbl>
       <w:tblPr>
@@ -9423,15 +9400,7 @@
         <w:t xml:space="preserve">Speakers </w:t>
       </w:r>
       <w:r>
-        <w:t>(</w:t>
-      </w:r>
-      <w:proofErr w:type="spellStart"/>
-      <w:r>
-        <w:t>Realtek</w:t>
-      </w:r>
-      <w:proofErr w:type="spellEnd"/>
-      <w:r>
-        <w:t xml:space="preserve"> High Definition Audio)</w:t>
+        <w:t>(Realtek High Definition Audio)</w:t>
       </w:r>
     </w:p>
     <w:tbl>
@@ -9656,15 +9625,7 @@
         <w:pStyle w:val="NoSpacing"/>
       </w:pPr>
       <w:r>
-        <w:t xml:space="preserve">Algemeen </w:t>
-      </w:r>
-      <w:proofErr w:type="spellStart"/>
-      <w:r>
-        <w:t>PnP</w:t>
-      </w:r>
-      <w:proofErr w:type="spellEnd"/>
-      <w:r>
-        <w:t xml:space="preserve"> Beeldscherm</w:t>
+        <w:t>Algemeen PnP Beeldscherm</w:t>
       </w:r>
     </w:p>
     <w:tbl>
@@ -9798,21 +9759,8 @@
       <w:pPr>
         <w:pStyle w:val="NoSpacing"/>
       </w:pPr>
-      <w:proofErr w:type="spellStart"/>
-      <w:r>
-        <w:t>Realtek</w:t>
-      </w:r>
-      <w:proofErr w:type="spellEnd"/>
-      <w:r>
-        <w:t xml:space="preserve"> High </w:t>
-      </w:r>
-      <w:proofErr w:type="spellStart"/>
-      <w:r>
-        <w:t>defenition</w:t>
-      </w:r>
-      <w:proofErr w:type="spellEnd"/>
-      <w:r>
-        <w:t xml:space="preserve"> Audio</w:t>
+      <w:r>
+        <w:t>Realtek High defenition Audio</w:t>
       </w:r>
     </w:p>
     <w:tbl>
@@ -9887,24 +9835,11 @@
       <w:pPr>
         <w:pStyle w:val="NoSpacing"/>
       </w:pPr>
-      <w:proofErr w:type="spellStart"/>
       <w:r>
         <w:t>Qu</w:t>
       </w:r>
       <w:r>
-        <w:t>alcomm</w:t>
-      </w:r>
-      <w:proofErr w:type="spellEnd"/>
-      <w:r>
-        <w:t xml:space="preserve"> </w:t>
-      </w:r>
-      <w:proofErr w:type="spellStart"/>
-      <w:r>
-        <w:t>Atheros</w:t>
-      </w:r>
-      <w:proofErr w:type="spellEnd"/>
-      <w:r>
-        <w:t xml:space="preserve"> AR3012 Bluetooth 3.0</w:t>
+        <w:t>alcomm Atheros AR3012 Bluetooth 3.0</w:t>
       </w:r>
     </w:p>
     <w:tbl>
@@ -10053,13 +9988,8 @@
       <w:pPr>
         <w:pStyle w:val="NoSpacing"/>
       </w:pPr>
-      <w:proofErr w:type="spellStart"/>
-      <w:r>
-        <w:t>TSSTcorp</w:t>
-      </w:r>
-      <w:proofErr w:type="spellEnd"/>
-      <w:r>
-        <w:t xml:space="preserve"> CDDVDW SN-208DN</w:t>
+      <w:r>
+        <w:t>TSSTcorp CDDVDW SN-208DN</w:t>
       </w:r>
     </w:p>
     <w:tbl>
@@ -10134,15 +10064,7 @@
         <w:pStyle w:val="NoSpacing"/>
       </w:pPr>
       <w:r>
-        <w:t xml:space="preserve">HID-compliant </w:t>
-      </w:r>
-      <w:proofErr w:type="spellStart"/>
-      <w:r>
-        <w:t>consumer</w:t>
-      </w:r>
-      <w:proofErr w:type="spellEnd"/>
-      <w:r>
-        <w:t xml:space="preserve"> control device</w:t>
+        <w:t>HID-compliant consumer control device</w:t>
       </w:r>
     </w:p>
     <w:tbl>
@@ -10369,21 +10291,8 @@
       <w:pPr>
         <w:pStyle w:val="NoSpacing"/>
       </w:pPr>
-      <w:proofErr w:type="spellStart"/>
-      <w:r>
-        <w:t>Qualcomm</w:t>
-      </w:r>
-      <w:proofErr w:type="spellEnd"/>
-      <w:r>
-        <w:t xml:space="preserve"> </w:t>
-      </w:r>
-      <w:proofErr w:type="spellStart"/>
-      <w:r>
-        <w:t>Atheros</w:t>
-      </w:r>
-      <w:proofErr w:type="spellEnd"/>
-      <w:r>
-        <w:t xml:space="preserve"> AR9485WB-EG Wireless Network Adapter</w:t>
+      <w:r>
+        <w:t>Qualcomm Atheros AR9485WB-EG Wireless Network Adapter</w:t>
       </w:r>
     </w:p>
     <w:tbl>
@@ -10536,15 +10445,7 @@
         <w:pStyle w:val="NoSpacing"/>
       </w:pPr>
       <w:r>
-        <w:t xml:space="preserve">Intel(R) </w:t>
-      </w:r>
-      <w:proofErr w:type="spellStart"/>
-      <w:r>
-        <w:t>Core</w:t>
-      </w:r>
-      <w:proofErr w:type="spellEnd"/>
-      <w:r>
-        <w:t>(TM) i7-3630QM CPU @ 2.40GHz</w:t>
+        <w:t>Intel(R) Core(TM) i7-3630QM CPU @ 2.40GHz</w:t>
       </w:r>
     </w:p>
     <w:tbl>
@@ -10690,15 +10591,7 @@
         <w:pStyle w:val="NoSpacing"/>
       </w:pPr>
       <w:r>
-        <w:t xml:space="preserve">Microsoft Visual Studio </w:t>
-      </w:r>
-      <w:proofErr w:type="spellStart"/>
-      <w:r>
-        <w:t>Location</w:t>
-      </w:r>
-      <w:proofErr w:type="spellEnd"/>
-      <w:r>
-        <w:t xml:space="preserve"> Simulator Sensor</w:t>
+        <w:t>Microsoft Visual Studio Location Simulator Sensor</w:t>
       </w:r>
     </w:p>
     <w:tbl>
@@ -10776,13 +10669,8 @@
         <w:t>Microsoft Dev</w:t>
       </w:r>
       <w:r>
-        <w:t xml:space="preserve">ice Association Root </w:t>
-      </w:r>
-      <w:proofErr w:type="spellStart"/>
-      <w:r>
-        <w:t>Enumerator</w:t>
-      </w:r>
-      <w:proofErr w:type="spellEnd"/>
+        <w:t>ice Association Root Enumerator</w:t>
+      </w:r>
     </w:p>
     <w:tbl>
       <w:tblPr>
@@ -10859,15 +10747,8 @@
         <w:t>Progr</w:t>
       </w:r>
       <w:r>
-        <w:t xml:space="preserve">ammeerbare </w:t>
-      </w:r>
-      <w:proofErr w:type="spellStart"/>
-      <w:r>
-        <w:t>interruptcontroller</w:t>
-      </w:r>
-      <w:bookmarkStart w:id="24" w:name="_GoBack"/>
-      <w:bookmarkEnd w:id="24"/>
-      <w:proofErr w:type="spellEnd"/>
+        <w:t>ammeerbare interruptcontroller</w:t>
+      </w:r>
     </w:p>
     <w:tbl>
       <w:tblPr>
@@ -10930,11 +10811,11 @@
       <w:pPr>
         <w:pStyle w:val="Heading5"/>
       </w:pPr>
-      <w:bookmarkStart w:id="25" w:name="_Toc482008923"/>
+      <w:bookmarkStart w:id="24" w:name="_Toc482008923"/>
       <w:r>
         <w:t>Toetsenborden</w:t>
       </w:r>
-      <w:bookmarkEnd w:id="25"/>
+      <w:bookmarkEnd w:id="24"/>
     </w:p>
     <w:p>
       <w:pPr>
@@ -11005,19 +10886,11 @@
       <w:pPr>
         <w:pStyle w:val="Heading5"/>
       </w:pPr>
-      <w:bookmarkStart w:id="26" w:name="_Toc482008924"/>
-      <w:r>
-        <w:t xml:space="preserve">Universal </w:t>
-      </w:r>
-      <w:proofErr w:type="spellStart"/>
-      <w:r>
-        <w:t>Serial</w:t>
-      </w:r>
-      <w:proofErr w:type="spellEnd"/>
-      <w:r>
-        <w:t xml:space="preserve"> Bus-controllers</w:t>
-      </w:r>
-      <w:bookmarkEnd w:id="26"/>
+      <w:bookmarkStart w:id="25" w:name="_Toc482008924"/>
+      <w:r>
+        <w:t>Universal Serial Bus-controllers</w:t>
+      </w:r>
+      <w:bookmarkEnd w:id="25"/>
       <w:r>
         <w:t xml:space="preserve"> </w:t>
       </w:r>
@@ -11026,13 +10899,8 @@
       <w:pPr>
         <w:pStyle w:val="NoSpacing"/>
       </w:pPr>
-      <w:proofErr w:type="spellStart"/>
-      <w:r>
-        <w:t>Generic</w:t>
-      </w:r>
-      <w:proofErr w:type="spellEnd"/>
-      <w:r>
-        <w:t xml:space="preserve"> USB Hub</w:t>
+      <w:r>
+        <w:t>Generic USB Hub</w:t>
       </w:r>
     </w:p>
     <w:tbl>
@@ -11096,53 +10964,45 @@
       <w:pPr>
         <w:pStyle w:val="Heading3"/>
       </w:pPr>
-      <w:bookmarkStart w:id="27" w:name="_Toc482008925"/>
+      <w:bookmarkStart w:id="26" w:name="_Toc482008925"/>
       <w:r>
         <w:lastRenderedPageBreak/>
         <w:t>Patrick</w:t>
       </w:r>
+      <w:bookmarkEnd w:id="26"/>
+    </w:p>
+    <w:p>
+      <w:pPr>
+        <w:pStyle w:val="NoSpacing"/>
+      </w:pPr>
+      <w:r>
+        <w:t>MEDION Intel(R) Core(TM) i7-4700MQ CPU @ 2.40GHz 2.40 GHz</w:t>
+      </w:r>
+    </w:p>
+    <w:p>
+      <w:pPr>
+        <w:pStyle w:val="NoSpacing"/>
+      </w:pPr>
+    </w:p>
+    <w:p>
+      <w:pPr>
+        <w:pStyle w:val="Heading4"/>
+      </w:pPr>
+      <w:bookmarkStart w:id="27" w:name="_Toc482008926"/>
+      <w:r>
+        <w:t>Stuurprogramma’s</w:t>
+      </w:r>
       <w:bookmarkEnd w:id="27"/>
     </w:p>
     <w:p>
       <w:pPr>
-        <w:pStyle w:val="NoSpacing"/>
-      </w:pPr>
-      <w:r>
-        <w:t xml:space="preserve">MEDION Intel(R) </w:t>
-      </w:r>
-      <w:proofErr w:type="spellStart"/>
-      <w:r>
-        <w:t>Core</w:t>
-      </w:r>
-      <w:proofErr w:type="spellEnd"/>
-      <w:r>
-        <w:t>(TM) i7-4700MQ CPU @ 2.40GHz 2.40 GHz</w:t>
-      </w:r>
-    </w:p>
-    <w:p>
-      <w:pPr>
-        <w:pStyle w:val="NoSpacing"/>
-      </w:pPr>
-    </w:p>
-    <w:p>
-      <w:pPr>
-        <w:pStyle w:val="Heading4"/>
-      </w:pPr>
-      <w:bookmarkStart w:id="28" w:name="_Toc482008926"/>
-      <w:r>
-        <w:t>Stuurprogramma’s</w:t>
+        <w:pStyle w:val="Heading5"/>
+      </w:pPr>
+      <w:bookmarkStart w:id="28" w:name="_Toc482008927"/>
+      <w:r>
+        <w:t>Accu's</w:t>
       </w:r>
       <w:bookmarkEnd w:id="28"/>
-    </w:p>
-    <w:p>
-      <w:pPr>
-        <w:pStyle w:val="Heading5"/>
-      </w:pPr>
-      <w:bookmarkStart w:id="29" w:name="_Toc482008927"/>
-      <w:r>
-        <w:t>Accu's</w:t>
-      </w:r>
-      <w:bookmarkEnd w:id="29"/>
     </w:p>
     <w:p>
       <w:pPr>
@@ -11209,13 +11069,8 @@
         <w:pStyle w:val="NoSpacing"/>
       </w:pPr>
       <w:r>
-        <w:t xml:space="preserve">Microsoft ACPI-Compliant Control Method </w:t>
-      </w:r>
-      <w:proofErr w:type="spellStart"/>
-      <w:r>
-        <w:t>Battery</w:t>
-      </w:r>
-      <w:proofErr w:type="spellEnd"/>
+        <w:t>Microsoft ACPI-Compliant Control Method Battery</w:t>
+      </w:r>
     </w:p>
     <w:tbl>
       <w:tblPr>
@@ -11278,26 +11133,18 @@
       <w:pPr>
         <w:pStyle w:val="Heading5"/>
       </w:pPr>
-      <w:bookmarkStart w:id="30" w:name="_Toc482008928"/>
+      <w:bookmarkStart w:id="29" w:name="_Toc482008928"/>
       <w:r>
         <w:t>Audio-invoer en -uitvoer</w:t>
       </w:r>
-      <w:bookmarkEnd w:id="30"/>
-    </w:p>
-    <w:p>
-      <w:pPr>
-        <w:pStyle w:val="NoSpacing"/>
-      </w:pPr>
-      <w:r>
-        <w:t>Speakers (</w:t>
-      </w:r>
-      <w:proofErr w:type="spellStart"/>
-      <w:r>
-        <w:t>Realtek</w:t>
-      </w:r>
-      <w:proofErr w:type="spellEnd"/>
-      <w:r>
-        <w:t xml:space="preserve"> High Definition Audio)</w:t>
+      <w:bookmarkEnd w:id="29"/>
+    </w:p>
+    <w:p>
+      <w:pPr>
+        <w:pStyle w:val="NoSpacing"/>
+      </w:pPr>
+      <w:r>
+        <w:t>Speakers (Realtek High Definition Audio)</w:t>
       </w:r>
     </w:p>
     <w:tbl>
@@ -11361,11 +11208,11 @@
       <w:pPr>
         <w:pStyle w:val="Heading5"/>
       </w:pPr>
-      <w:bookmarkStart w:id="31" w:name="_Toc482008929"/>
+      <w:bookmarkStart w:id="30" w:name="_Toc482008929"/>
       <w:r>
         <w:t>Beeldschermadapters</w:t>
       </w:r>
-      <w:bookmarkEnd w:id="31"/>
+      <w:bookmarkEnd w:id="30"/>
     </w:p>
     <w:p>
       <w:pPr>
@@ -11432,15 +11279,7 @@
         <w:pStyle w:val="NoSpacing"/>
       </w:pPr>
       <w:r>
-        <w:t xml:space="preserve">NVIDIA </w:t>
-      </w:r>
-      <w:proofErr w:type="spellStart"/>
-      <w:r>
-        <w:t>GeForce</w:t>
-      </w:r>
-      <w:proofErr w:type="spellEnd"/>
-      <w:r>
-        <w:t xml:space="preserve"> GTX 770M</w:t>
+        <w:t>NVIDIA GeForce GTX 770M</w:t>
       </w:r>
     </w:p>
     <w:tbl>
@@ -11499,31 +11338,18 @@
       <w:pPr>
         <w:pStyle w:val="Heading5"/>
       </w:pPr>
-      <w:bookmarkStart w:id="32" w:name="_Toc482008930"/>
+      <w:bookmarkStart w:id="31" w:name="_Toc482008930"/>
       <w:r>
         <w:t>Beeldschermen</w:t>
       </w:r>
-      <w:bookmarkEnd w:id="32"/>
-    </w:p>
-    <w:p>
-      <w:pPr>
-        <w:pStyle w:val="NoSpacing"/>
-      </w:pPr>
-      <w:proofErr w:type="spellStart"/>
-      <w:r>
-        <w:t>Generic</w:t>
-      </w:r>
-      <w:proofErr w:type="spellEnd"/>
-      <w:r>
-        <w:t xml:space="preserve"> </w:t>
-      </w:r>
-      <w:proofErr w:type="spellStart"/>
-      <w:r>
-        <w:t>PnP</w:t>
-      </w:r>
-      <w:proofErr w:type="spellEnd"/>
-      <w:r>
-        <w:t xml:space="preserve"> Monitor</w:t>
+      <w:bookmarkEnd w:id="31"/>
+    </w:p>
+    <w:p>
+      <w:pPr>
+        <w:pStyle w:val="NoSpacing"/>
+      </w:pPr>
+      <w:r>
+        <w:t>Generic PnP Monitor</w:t>
       </w:r>
     </w:p>
     <w:tbl>
@@ -11587,26 +11413,18 @@
       <w:pPr>
         <w:pStyle w:val="Heading5"/>
       </w:pPr>
-      <w:bookmarkStart w:id="33" w:name="_Toc482008931"/>
+      <w:bookmarkStart w:id="32" w:name="_Toc482008931"/>
       <w:r>
         <w:t>Besturing voor geluid, video en spelletjes</w:t>
       </w:r>
-      <w:bookmarkEnd w:id="33"/>
-    </w:p>
-    <w:p>
-      <w:pPr>
-        <w:pStyle w:val="NoSpacing"/>
-      </w:pPr>
-      <w:r>
-        <w:t xml:space="preserve">NVIDIA Virtual Audio Device (Wave </w:t>
-      </w:r>
-      <w:proofErr w:type="spellStart"/>
-      <w:r>
-        <w:t>Extensible</w:t>
-      </w:r>
-      <w:proofErr w:type="spellEnd"/>
-      <w:r>
-        <w:t>) (WDM)</w:t>
+      <w:bookmarkEnd w:id="32"/>
+    </w:p>
+    <w:p>
+      <w:pPr>
+        <w:pStyle w:val="NoSpacing"/>
+      </w:pPr>
+      <w:r>
+        <w:t>NVIDIA Virtual Audio Device (Wave Extensible) (WDM)</w:t>
       </w:r>
     </w:p>
     <w:tbl>
@@ -11665,13 +11483,8 @@
       <w:pPr>
         <w:pStyle w:val="NoSpacing"/>
       </w:pPr>
-      <w:proofErr w:type="spellStart"/>
-      <w:r>
-        <w:t>Realtek</w:t>
-      </w:r>
-      <w:proofErr w:type="spellEnd"/>
-      <w:r>
-        <w:t xml:space="preserve"> High Definition Audio</w:t>
+      <w:r>
+        <w:t>Realtek High Definition Audio</w:t>
       </w:r>
     </w:p>
     <w:tbl>
@@ -11735,11 +11548,11 @@
       <w:pPr>
         <w:pStyle w:val="Heading5"/>
       </w:pPr>
-      <w:bookmarkStart w:id="34" w:name="_Toc482008932"/>
+      <w:bookmarkStart w:id="33" w:name="_Toc482008932"/>
       <w:r>
         <w:t>Bluetooth</w:t>
       </w:r>
-      <w:bookmarkEnd w:id="34"/>
+      <w:bookmarkEnd w:id="33"/>
     </w:p>
     <w:p>
       <w:pPr>
@@ -11806,13 +11619,8 @@
         <w:pStyle w:val="NoSpacing"/>
       </w:pPr>
       <w:r>
-        <w:t xml:space="preserve">Microsoft Bluetooth </w:t>
-      </w:r>
-      <w:proofErr w:type="spellStart"/>
-      <w:r>
-        <w:t>Enumerator</w:t>
-      </w:r>
-      <w:proofErr w:type="spellEnd"/>
+        <w:t>Microsoft Bluetooth Enumerator</w:t>
+      </w:r>
     </w:p>
     <w:tbl>
       <w:tblPr>
@@ -11871,13 +11679,8 @@
         <w:pStyle w:val="NoSpacing"/>
       </w:pPr>
       <w:r>
-        <w:t xml:space="preserve">Microsoft Bluetooth LE </w:t>
-      </w:r>
-      <w:proofErr w:type="spellStart"/>
-      <w:r>
-        <w:t>Enumerator</w:t>
-      </w:r>
-      <w:proofErr w:type="spellEnd"/>
+        <w:t>Microsoft Bluetooth LE Enumerator</w:t>
+      </w:r>
     </w:p>
     <w:tbl>
       <w:tblPr>
@@ -11940,12 +11743,12 @@
       <w:pPr>
         <w:pStyle w:val="Heading5"/>
       </w:pPr>
-      <w:bookmarkStart w:id="35" w:name="_Toc482008933"/>
+      <w:bookmarkStart w:id="34" w:name="_Toc482008933"/>
       <w:r>
         <w:lastRenderedPageBreak/>
         <w:t>Computer</w:t>
       </w:r>
-      <w:bookmarkEnd w:id="35"/>
+      <w:bookmarkEnd w:id="34"/>
     </w:p>
     <w:p>
       <w:pPr>
@@ -12012,11 +11815,11 @@
       <w:pPr>
         <w:pStyle w:val="Heading5"/>
       </w:pPr>
-      <w:bookmarkStart w:id="36" w:name="_Toc482008934"/>
+      <w:bookmarkStart w:id="35" w:name="_Toc482008934"/>
       <w:r>
         <w:t>DVD/CD-ROM stations</w:t>
       </w:r>
-      <w:bookmarkEnd w:id="36"/>
+      <w:bookmarkEnd w:id="35"/>
     </w:p>
     <w:p>
       <w:pPr>
@@ -12087,26 +11890,19 @@
       <w:pPr>
         <w:pStyle w:val="Heading5"/>
       </w:pPr>
-      <w:bookmarkStart w:id="37" w:name="_Toc482008935"/>
-      <w:proofErr w:type="spellStart"/>
+      <w:bookmarkStart w:id="36" w:name="_Toc482008935"/>
       <w:r>
         <w:t>Frimware</w:t>
       </w:r>
-      <w:bookmarkEnd w:id="37"/>
-      <w:proofErr w:type="spellEnd"/>
-    </w:p>
-    <w:p>
-      <w:pPr>
-        <w:pStyle w:val="NoSpacing"/>
-      </w:pPr>
-      <w:r>
-        <w:t xml:space="preserve">System </w:t>
-      </w:r>
-      <w:proofErr w:type="spellStart"/>
-      <w:r>
-        <w:t>Frimware</w:t>
-      </w:r>
-      <w:proofErr w:type="spellEnd"/>
+      <w:bookmarkEnd w:id="36"/>
+    </w:p>
+    <w:p>
+      <w:pPr>
+        <w:pStyle w:val="NoSpacing"/>
+      </w:pPr>
+      <w:r>
+        <w:t>System Frimware</w:t>
+      </w:r>
     </w:p>
     <w:tbl>
       <w:tblPr>
@@ -12169,31 +11965,18 @@
       <w:pPr>
         <w:pStyle w:val="Heading5"/>
       </w:pPr>
-      <w:bookmarkStart w:id="38" w:name="_Toc482008936"/>
-      <w:r>
-        <w:t xml:space="preserve">Human Interface </w:t>
-      </w:r>
-      <w:proofErr w:type="spellStart"/>
-      <w:r>
-        <w:t>Devices</w:t>
-      </w:r>
-      <w:bookmarkEnd w:id="38"/>
-      <w:proofErr w:type="spellEnd"/>
-    </w:p>
-    <w:p>
-      <w:pPr>
-        <w:pStyle w:val="NoSpacing"/>
-      </w:pPr>
-      <w:r>
-        <w:t xml:space="preserve">HID-compliant </w:t>
-      </w:r>
-      <w:proofErr w:type="spellStart"/>
-      <w:r>
-        <w:t>vendor-defined</w:t>
-      </w:r>
-      <w:proofErr w:type="spellEnd"/>
-      <w:r>
-        <w:t xml:space="preserve"> device</w:t>
+      <w:bookmarkStart w:id="37" w:name="_Toc482008936"/>
+      <w:r>
+        <w:t>Human Interface Devices</w:t>
+      </w:r>
+      <w:bookmarkEnd w:id="37"/>
+    </w:p>
+    <w:p>
+      <w:pPr>
+        <w:pStyle w:val="NoSpacing"/>
+      </w:pPr>
+      <w:r>
+        <w:t>HID-compliant vendor-defined device</w:t>
       </w:r>
     </w:p>
     <w:tbl>
@@ -12253,21 +12036,8 @@
         <w:pStyle w:val="NoSpacing"/>
       </w:pPr>
       <w:r>
-        <w:t xml:space="preserve">HID-compliant </w:t>
-      </w:r>
-      <w:proofErr w:type="spellStart"/>
-      <w:r>
-        <w:t>wireless</w:t>
-      </w:r>
-      <w:proofErr w:type="spellEnd"/>
-      <w:r>
-        <w:t xml:space="preserve"> radio </w:t>
-      </w:r>
-      <w:proofErr w:type="spellStart"/>
-      <w:r>
-        <w:t>controls</w:t>
-      </w:r>
-      <w:proofErr w:type="spellEnd"/>
+        <w:t>HID-compliant wireless radio controls</w:t>
+      </w:r>
     </w:p>
     <w:tbl>
       <w:tblPr>
@@ -12450,29 +12220,19 @@
       <w:pPr>
         <w:pStyle w:val="Heading5"/>
       </w:pPr>
-      <w:bookmarkStart w:id="39" w:name="_Toc482008937"/>
+      <w:bookmarkStart w:id="38" w:name="_Toc482008937"/>
       <w:r>
         <w:t>Geheugen technologie apparaten</w:t>
       </w:r>
-      <w:bookmarkEnd w:id="39"/>
-    </w:p>
-    <w:p>
-      <w:pPr>
-        <w:pStyle w:val="NoSpacing"/>
-      </w:pPr>
-      <w:proofErr w:type="spellStart"/>
-      <w:r>
-        <w:t>Realtek</w:t>
-      </w:r>
-      <w:proofErr w:type="spellEnd"/>
-      <w:r>
-        <w:t xml:space="preserve"> PCIE </w:t>
-      </w:r>
-      <w:proofErr w:type="spellStart"/>
-      <w:r>
-        <w:t>CardReader</w:t>
-      </w:r>
-      <w:proofErr w:type="spellEnd"/>
+      <w:bookmarkEnd w:id="38"/>
+    </w:p>
+    <w:p>
+      <w:pPr>
+        <w:pStyle w:val="NoSpacing"/>
+      </w:pPr>
+      <w:r>
+        <w:t>Realtek PCIE CardReader</w:t>
+      </w:r>
     </w:p>
     <w:tbl>
       <w:tblPr>
@@ -12535,31 +12295,18 @@
       <w:pPr>
         <w:pStyle w:val="Heading5"/>
       </w:pPr>
-      <w:bookmarkStart w:id="40" w:name="_Toc482008938"/>
-      <w:r>
-        <w:t xml:space="preserve">Human Interface </w:t>
-      </w:r>
-      <w:proofErr w:type="spellStart"/>
-      <w:r>
-        <w:t>Devices</w:t>
-      </w:r>
-      <w:bookmarkEnd w:id="40"/>
-      <w:proofErr w:type="spellEnd"/>
-    </w:p>
-    <w:p>
-      <w:pPr>
-        <w:pStyle w:val="NoSpacing"/>
-      </w:pPr>
-      <w:r>
-        <w:t xml:space="preserve">HID-compliant </w:t>
-      </w:r>
-      <w:proofErr w:type="spellStart"/>
-      <w:r>
-        <w:t>vendor-defined</w:t>
-      </w:r>
-      <w:proofErr w:type="spellEnd"/>
-      <w:r>
-        <w:t xml:space="preserve"> device</w:t>
+      <w:bookmarkStart w:id="39" w:name="_Toc482008938"/>
+      <w:r>
+        <w:t>Human Interface Devices</w:t>
+      </w:r>
+      <w:bookmarkEnd w:id="39"/>
+    </w:p>
+    <w:p>
+      <w:pPr>
+        <w:pStyle w:val="NoSpacing"/>
+      </w:pPr>
+      <w:r>
+        <w:t>HID-compliant vendor-defined device</w:t>
       </w:r>
     </w:p>
     <w:tbl>
@@ -12619,21 +12366,8 @@
         <w:pStyle w:val="NoSpacing"/>
       </w:pPr>
       <w:r>
-        <w:t xml:space="preserve">HID-compliant </w:t>
-      </w:r>
-      <w:proofErr w:type="spellStart"/>
-      <w:r>
-        <w:t>wireless</w:t>
-      </w:r>
-      <w:proofErr w:type="spellEnd"/>
-      <w:r>
-        <w:t xml:space="preserve"> radio </w:t>
-      </w:r>
-      <w:proofErr w:type="spellStart"/>
-      <w:r>
-        <w:t>controls</w:t>
-      </w:r>
-      <w:proofErr w:type="spellEnd"/>
+        <w:t>HID-compliant wireless radio controls</w:t>
+      </w:r>
     </w:p>
     <w:tbl>
       <w:tblPr>
@@ -12816,12 +12550,12 @@
       <w:pPr>
         <w:pStyle w:val="Heading5"/>
       </w:pPr>
-      <w:bookmarkStart w:id="41" w:name="_Toc482008939"/>
+      <w:bookmarkStart w:id="40" w:name="_Toc482008939"/>
       <w:r>
         <w:lastRenderedPageBreak/>
         <w:t>IDE ATA/ATAPI controllers</w:t>
       </w:r>
-      <w:bookmarkEnd w:id="41"/>
+      <w:bookmarkEnd w:id="40"/>
     </w:p>
     <w:p>
       <w:pPr>
@@ -12892,11 +12626,11 @@
       <w:pPr>
         <w:pStyle w:val="Heading5"/>
       </w:pPr>
-      <w:bookmarkStart w:id="42" w:name="_Toc482008940"/>
+      <w:bookmarkStart w:id="41" w:name="_Toc482008940"/>
       <w:r>
         <w:t>Muizen en andere aanwijsapparaten</w:t>
       </w:r>
-      <w:bookmarkEnd w:id="42"/>
+      <w:bookmarkEnd w:id="41"/>
     </w:p>
     <w:p>
       <w:pPr>
@@ -13027,11 +12761,11 @@
       <w:pPr>
         <w:pStyle w:val="Heading5"/>
       </w:pPr>
-      <w:bookmarkStart w:id="43" w:name="_Toc482008941"/>
+      <w:bookmarkStart w:id="42" w:name="_Toc482008941"/>
       <w:r>
         <w:t>Netwerk adapters</w:t>
       </w:r>
-      <w:bookmarkEnd w:id="43"/>
+      <w:bookmarkEnd w:id="42"/>
     </w:p>
     <w:p>
       <w:pPr>
@@ -13278,15 +13012,7 @@
         <w:pStyle w:val="NoSpacing"/>
       </w:pPr>
       <w:r>
-        <w:t xml:space="preserve">Killer e2200 </w:t>
-      </w:r>
-      <w:proofErr w:type="spellStart"/>
-      <w:r>
-        <w:t>Gigabit</w:t>
-      </w:r>
-      <w:proofErr w:type="spellEnd"/>
-      <w:r>
-        <w:t xml:space="preserve"> Ethernet Controller (NDIS 6.30)</w:t>
+        <w:t>Killer e2200 Gigabit Ethernet Controller (NDIS 6.30)</w:t>
       </w:r>
     </w:p>
     <w:tbl>
@@ -13350,29 +13076,21 @@
       <w:pPr>
         <w:pStyle w:val="Heading5"/>
       </w:pPr>
-      <w:bookmarkStart w:id="44" w:name="_Toc482008942"/>
+      <w:bookmarkStart w:id="43" w:name="_Toc482008942"/>
       <w:r>
         <w:t>Opslag</w:t>
       </w:r>
       <w:r>
         <w:t>controllers</w:t>
       </w:r>
-      <w:bookmarkEnd w:id="44"/>
-    </w:p>
-    <w:p>
-      <w:pPr>
-        <w:pStyle w:val="NoSpacing"/>
-      </w:pPr>
-      <w:r>
-        <w:t xml:space="preserve">Microsoft Storage </w:t>
-      </w:r>
-      <w:proofErr w:type="spellStart"/>
-      <w:r>
-        <w:t>Spaces</w:t>
-      </w:r>
-      <w:proofErr w:type="spellEnd"/>
-      <w:r>
-        <w:t xml:space="preserve"> Controller</w:t>
+      <w:bookmarkEnd w:id="43"/>
+    </w:p>
+    <w:p>
+      <w:pPr>
+        <w:pStyle w:val="NoSpacing"/>
+      </w:pPr>
+      <w:r>
+        <w:t>Microsoft Storage Spaces Controller</w:t>
       </w:r>
     </w:p>
     <w:tbl>
@@ -13496,26 +13214,18 @@
       <w:pPr>
         <w:pStyle w:val="Heading5"/>
       </w:pPr>
-      <w:bookmarkStart w:id="45" w:name="_Toc482008943"/>
+      <w:bookmarkStart w:id="44" w:name="_Toc482008943"/>
       <w:r>
         <w:t>Processor</w:t>
       </w:r>
-      <w:bookmarkEnd w:id="45"/>
-    </w:p>
-    <w:p>
-      <w:pPr>
-        <w:pStyle w:val="NoSpacing"/>
-      </w:pPr>
-      <w:r>
-        <w:t xml:space="preserve">Intel(R) </w:t>
-      </w:r>
-      <w:proofErr w:type="spellStart"/>
-      <w:r>
-        <w:t>Core</w:t>
-      </w:r>
-      <w:proofErr w:type="spellEnd"/>
-      <w:r>
-        <w:t>(TM) i7-4700MQ CPU @ 2.40GHz</w:t>
+      <w:bookmarkEnd w:id="44"/>
+    </w:p>
+    <w:p>
+      <w:pPr>
+        <w:pStyle w:val="NoSpacing"/>
+      </w:pPr>
+      <w:r>
+        <w:t>Intel(R) Core(TM) i7-4700MQ CPU @ 2.40GHz</w:t>
       </w:r>
     </w:p>
     <w:tbl>
@@ -13579,11 +13289,11 @@
       <w:pPr>
         <w:pStyle w:val="Heading5"/>
       </w:pPr>
-      <w:bookmarkStart w:id="46" w:name="_Toc482008944"/>
+      <w:bookmarkStart w:id="45" w:name="_Toc482008944"/>
       <w:r>
         <w:t>Schijfstations</w:t>
       </w:r>
-      <w:bookmarkEnd w:id="46"/>
+      <w:bookmarkEnd w:id="45"/>
     </w:p>
     <w:p>
       <w:pPr>
@@ -13709,27 +13419,19 @@
       <w:pPr>
         <w:pStyle w:val="Heading5"/>
       </w:pPr>
-      <w:bookmarkStart w:id="47" w:name="_Toc482008945"/>
+      <w:bookmarkStart w:id="46" w:name="_Toc482008945"/>
       <w:r>
         <w:lastRenderedPageBreak/>
         <w:t>Sensoren</w:t>
       </w:r>
-      <w:bookmarkEnd w:id="47"/>
-    </w:p>
-    <w:p>
-      <w:pPr>
-        <w:pStyle w:val="NoSpacing"/>
-      </w:pPr>
-      <w:r>
-        <w:t xml:space="preserve">Microsoft Visual Studio </w:t>
-      </w:r>
-      <w:proofErr w:type="spellStart"/>
-      <w:r>
-        <w:t>Location</w:t>
-      </w:r>
-      <w:proofErr w:type="spellEnd"/>
-      <w:r>
-        <w:t xml:space="preserve"> Simulator Sensor</w:t>
+      <w:bookmarkEnd w:id="46"/>
+    </w:p>
+    <w:p>
+      <w:pPr>
+        <w:pStyle w:val="NoSpacing"/>
+      </w:pPr>
+      <w:r>
+        <w:t>Microsoft Visual Studio Location Simulator Sensor</w:t>
       </w:r>
     </w:p>
     <w:tbl>
@@ -13789,24 +13491,19 @@
       <w:pPr>
         <w:pStyle w:val="Heading5"/>
       </w:pPr>
-      <w:bookmarkStart w:id="48" w:name="_Toc482008946"/>
+      <w:bookmarkStart w:id="47" w:name="_Toc482008946"/>
       <w:r>
         <w:t>Softwareoplossingen</w:t>
       </w:r>
-      <w:bookmarkEnd w:id="48"/>
-    </w:p>
-    <w:p>
-      <w:pPr>
-        <w:pStyle w:val="NoSpacing"/>
-      </w:pPr>
-      <w:r>
-        <w:t xml:space="preserve">Microsoft Device Association Root </w:t>
-      </w:r>
-      <w:proofErr w:type="spellStart"/>
-      <w:r>
-        <w:t>Enumerator</w:t>
-      </w:r>
-      <w:proofErr w:type="spellEnd"/>
+      <w:bookmarkEnd w:id="47"/>
+    </w:p>
+    <w:p>
+      <w:pPr>
+        <w:pStyle w:val="NoSpacing"/>
+      </w:pPr>
+      <w:r>
+        <w:t>Microsoft Device Association Root Enumerator</w:t>
+      </w:r>
     </w:p>
     <w:tbl>
       <w:tblPr>
@@ -13865,26 +13562,18 @@
       <w:pPr>
         <w:pStyle w:val="Heading5"/>
       </w:pPr>
-      <w:bookmarkStart w:id="49" w:name="_Toc482008947"/>
+      <w:bookmarkStart w:id="48" w:name="_Toc482008947"/>
       <w:r>
         <w:t>Systeemapparaten</w:t>
       </w:r>
-      <w:bookmarkEnd w:id="49"/>
-    </w:p>
-    <w:p>
-      <w:pPr>
-        <w:pStyle w:val="NoSpacing"/>
-      </w:pPr>
-      <w:r>
-        <w:t xml:space="preserve">ACPI </w:t>
-      </w:r>
-      <w:proofErr w:type="spellStart"/>
-      <w:r>
-        <w:t>Fixed</w:t>
-      </w:r>
-      <w:proofErr w:type="spellEnd"/>
-      <w:r>
-        <w:t xml:space="preserve"> Feature Button</w:t>
+      <w:bookmarkEnd w:id="48"/>
+    </w:p>
+    <w:p>
+      <w:pPr>
+        <w:pStyle w:val="NoSpacing"/>
+      </w:pPr>
+      <w:r>
+        <w:t>ACPI Fixed Feature Button</w:t>
       </w:r>
     </w:p>
     <w:tbl>
@@ -14124,15 +13813,7 @@
         <w:pStyle w:val="NoSpacing"/>
       </w:pPr>
       <w:r>
-        <w:t xml:space="preserve">ACPI </w:t>
-      </w:r>
-      <w:proofErr w:type="spellStart"/>
-      <w:r>
-        <w:t>Thermal</w:t>
-      </w:r>
-      <w:proofErr w:type="spellEnd"/>
-      <w:r>
-        <w:t xml:space="preserve"> Zone</w:t>
+        <w:t>ACPI Thermal Zone</w:t>
       </w:r>
     </w:p>
     <w:tbl>
@@ -14191,19 +13872,9 @@
       <w:pPr>
         <w:pStyle w:val="NoSpacing"/>
       </w:pPr>
-      <w:proofErr w:type="spellStart"/>
-      <w:r>
-        <w:t>Composite</w:t>
-      </w:r>
-      <w:proofErr w:type="spellEnd"/>
-      <w:r>
-        <w:t xml:space="preserve"> Bus </w:t>
-      </w:r>
-      <w:proofErr w:type="spellStart"/>
-      <w:r>
-        <w:t>Enumerator</w:t>
-      </w:r>
-      <w:proofErr w:type="spellEnd"/>
+      <w:r>
+        <w:t>Composite Bus Enumerator</w:t>
+      </w:r>
     </w:p>
     <w:tbl>
       <w:tblPr>
@@ -14382,15 +14053,7 @@
         <w:pStyle w:val="NoSpacing"/>
       </w:pPr>
       <w:r>
-        <w:t xml:space="preserve">High </w:t>
-      </w:r>
-      <w:proofErr w:type="spellStart"/>
-      <w:r>
-        <w:t>precision</w:t>
-      </w:r>
-      <w:proofErr w:type="spellEnd"/>
-      <w:r>
-        <w:t xml:space="preserve"> event timer</w:t>
+        <w:t>High precision event timer</w:t>
       </w:r>
     </w:p>
     <w:tbl>
@@ -14691,15 +14354,7 @@
       </w:pPr>
       <w:r>
         <w:lastRenderedPageBreak/>
-        <w:t xml:space="preserve">Intel(R) 8 Series/C220 Series </w:t>
-      </w:r>
-      <w:proofErr w:type="spellStart"/>
-      <w:r>
-        <w:t>SMBus</w:t>
-      </w:r>
-      <w:proofErr w:type="spellEnd"/>
-      <w:r>
-        <w:t xml:space="preserve"> Controller - 8C22</w:t>
+        <w:t>Intel(R) 8 Series/C220 Series SMBus Controller - 8C22</w:t>
       </w:r>
     </w:p>
     <w:tbl>
@@ -14934,23 +14589,7 @@
         <w:pStyle w:val="NoSpacing"/>
       </w:pPr>
       <w:r>
-        <w:t xml:space="preserve">Intel(R) </w:t>
-      </w:r>
-      <w:proofErr w:type="spellStart"/>
-      <w:r>
-        <w:t>Xeon</w:t>
-      </w:r>
-      <w:proofErr w:type="spellEnd"/>
-      <w:r>
-        <w:t xml:space="preserve">(R) processor E3-1200 v3/4th Gen </w:t>
-      </w:r>
-      <w:proofErr w:type="spellStart"/>
-      <w:r>
-        <w:t>Core</w:t>
-      </w:r>
-      <w:proofErr w:type="spellEnd"/>
-      <w:r>
-        <w:t xml:space="preserve"> processor DRAM Controller - 0C04</w:t>
+        <w:t>Intel(R) Xeon(R) processor E3-1200 v3/4th Gen Core processor DRAM Controller - 0C04</w:t>
       </w:r>
     </w:p>
     <w:tbl>
@@ -15010,23 +14649,7 @@
         <w:pStyle w:val="NoSpacing"/>
       </w:pPr>
       <w:r>
-        <w:t xml:space="preserve">Intel(R) </w:t>
-      </w:r>
-      <w:proofErr w:type="spellStart"/>
-      <w:r>
-        <w:t>Xeon</w:t>
-      </w:r>
-      <w:proofErr w:type="spellEnd"/>
-      <w:r>
-        <w:t xml:space="preserve">(R) processor E3-1200 v3/4th Gen </w:t>
-      </w:r>
-      <w:proofErr w:type="spellStart"/>
-      <w:r>
-        <w:t>Core</w:t>
-      </w:r>
-      <w:proofErr w:type="spellEnd"/>
-      <w:r>
-        <w:t xml:space="preserve"> processor PCI Express x16 Controller - 0C01</w:t>
+        <w:t>Intel(R) Xeon(R) processor E3-1200 v3/4th Gen Core processor PCI Express x16 Controller - 0C01</w:t>
       </w:r>
     </w:p>
     <w:tbl>
@@ -15086,13 +14709,8 @@
         <w:pStyle w:val="NoSpacing"/>
       </w:pPr>
       <w:r>
-        <w:t xml:space="preserve">IWD Bus </w:t>
-      </w:r>
-      <w:proofErr w:type="spellStart"/>
-      <w:r>
-        <w:t>Enumerator</w:t>
-      </w:r>
-      <w:proofErr w:type="spellEnd"/>
+        <w:t>IWD Bus Enumerator</w:t>
+      </w:r>
     </w:p>
     <w:tbl>
       <w:tblPr>
@@ -15451,23 +15069,7 @@
         <w:pStyle w:val="NoSpacing"/>
       </w:pPr>
       <w:r>
-        <w:t xml:space="preserve">Microsoft Hyper-V </w:t>
-      </w:r>
-      <w:proofErr w:type="spellStart"/>
-      <w:r>
-        <w:t>Virtualization</w:t>
-      </w:r>
-      <w:proofErr w:type="spellEnd"/>
-      <w:r>
-        <w:t xml:space="preserve"> </w:t>
-      </w:r>
-      <w:proofErr w:type="spellStart"/>
-      <w:r>
-        <w:t>Infrastructure</w:t>
-      </w:r>
-      <w:proofErr w:type="spellEnd"/>
-      <w:r>
-        <w:t xml:space="preserve"> Driver</w:t>
+        <w:t>Microsoft Hyper-V Virtualization Infrastructure Driver</w:t>
       </w:r>
     </w:p>
     <w:tbl>
@@ -15647,13 +15249,8 @@
         <w:pStyle w:val="NoSpacing"/>
       </w:pPr>
       <w:r>
-        <w:t xml:space="preserve">Microsoft Virtual Drive </w:t>
-      </w:r>
-      <w:proofErr w:type="spellStart"/>
-      <w:r>
-        <w:t>Enumerator</w:t>
-      </w:r>
-      <w:proofErr w:type="spellEnd"/>
+        <w:t>Microsoft Virtual Drive Enumerator</w:t>
+      </w:r>
     </w:p>
     <w:tbl>
       <w:tblPr>
@@ -15712,15 +15309,7 @@
         <w:pStyle w:val="NoSpacing"/>
       </w:pPr>
       <w:r>
-        <w:t xml:space="preserve">Microsoft Windows Management Interface </w:t>
-      </w:r>
-      <w:proofErr w:type="spellStart"/>
-      <w:r>
-        <w:t>for</w:t>
-      </w:r>
-      <w:proofErr w:type="spellEnd"/>
-      <w:r>
-        <w:t xml:space="preserve"> ACPI</w:t>
+        <w:t>Microsoft Windows Management Interface for ACPI</w:t>
       </w:r>
     </w:p>
     <w:tbl>
@@ -15780,13 +15369,8 @@
         <w:pStyle w:val="NoSpacing"/>
       </w:pPr>
       <w:r>
-        <w:t xml:space="preserve">NDIS Virtual Network Adapter </w:t>
-      </w:r>
-      <w:proofErr w:type="spellStart"/>
-      <w:r>
-        <w:t>Enumerator</w:t>
-      </w:r>
-      <w:proofErr w:type="spellEnd"/>
+        <w:t>NDIS Virtual Network Adapter Enumerator</w:t>
+      </w:r>
     </w:p>
     <w:tbl>
       <w:tblPr>
@@ -15845,13 +15429,8 @@
       <w:pPr>
         <w:pStyle w:val="NoSpacing"/>
       </w:pPr>
-      <w:proofErr w:type="spellStart"/>
-      <w:r>
-        <w:t>Numeric</w:t>
-      </w:r>
-      <w:proofErr w:type="spellEnd"/>
-      <w:r>
-        <w:t xml:space="preserve"> data processor</w:t>
+      <w:r>
+        <w:t>Numeric data processor</w:t>
       </w:r>
     </w:p>
     <w:tbl>
@@ -15971,21 +15550,8 @@
         <w:pStyle w:val="NoSpacing"/>
       </w:pPr>
       <w:r>
-        <w:t xml:space="preserve">Plug </w:t>
-      </w:r>
-      <w:proofErr w:type="spellStart"/>
-      <w:r>
-        <w:t>and</w:t>
-      </w:r>
-      <w:proofErr w:type="spellEnd"/>
-      <w:r>
-        <w:t xml:space="preserve"> Play Software Device </w:t>
-      </w:r>
-      <w:proofErr w:type="spellStart"/>
-      <w:r>
-        <w:t>Enumerator</w:t>
-      </w:r>
-      <w:proofErr w:type="spellEnd"/>
+        <w:t>Plug and Play Software Device Enumerator</w:t>
+      </w:r>
     </w:p>
     <w:tbl>
       <w:tblPr>
@@ -16043,21 +15609,8 @@
       <w:pPr>
         <w:pStyle w:val="NoSpacing"/>
       </w:pPr>
-      <w:proofErr w:type="spellStart"/>
-      <w:r>
-        <w:t>Programmable</w:t>
-      </w:r>
-      <w:proofErr w:type="spellEnd"/>
-      <w:r>
-        <w:t xml:space="preserve"> </w:t>
-      </w:r>
-      <w:proofErr w:type="spellStart"/>
-      <w:r>
-        <w:t>interrupt</w:t>
-      </w:r>
-      <w:proofErr w:type="spellEnd"/>
-      <w:r>
-        <w:t xml:space="preserve"> controller</w:t>
+      <w:r>
+        <w:t>Programmable interrupt controller</w:t>
       </w:r>
     </w:p>
     <w:tbl>
@@ -16117,15 +15670,7 @@
         <w:pStyle w:val="NoSpacing"/>
       </w:pPr>
       <w:r>
-        <w:t xml:space="preserve">Remote Desktop Device </w:t>
-      </w:r>
-      <w:proofErr w:type="spellStart"/>
-      <w:r>
-        <w:t>Redirector</w:t>
-      </w:r>
-      <w:proofErr w:type="spellEnd"/>
-      <w:r>
-        <w:t xml:space="preserve"> Bus</w:t>
+        <w:t>Remote Desktop Device Redirector Bus</w:t>
       </w:r>
     </w:p>
     <w:tbl>
@@ -16185,13 +15730,8 @@
         <w:pStyle w:val="NoSpacing"/>
       </w:pPr>
       <w:r>
-        <w:t xml:space="preserve">System CMOS/real time </w:t>
-      </w:r>
-      <w:proofErr w:type="spellStart"/>
-      <w:r>
-        <w:t>clock</w:t>
-      </w:r>
-      <w:proofErr w:type="spellEnd"/>
+        <w:t>System CMOS/real time clock</w:t>
+      </w:r>
     </w:p>
     <w:tbl>
       <w:tblPr>
@@ -16309,19 +15849,9 @@
       <w:pPr>
         <w:pStyle w:val="NoSpacing"/>
       </w:pPr>
-      <w:proofErr w:type="spellStart"/>
-      <w:r>
-        <w:t>UMBus</w:t>
-      </w:r>
-      <w:proofErr w:type="spellEnd"/>
-      <w:r>
-        <w:t xml:space="preserve"> </w:t>
-      </w:r>
-      <w:proofErr w:type="spellStart"/>
-      <w:r>
-        <w:t>Enumerator</w:t>
-      </w:r>
-      <w:proofErr w:type="spellEnd"/>
+      <w:r>
+        <w:t>UMBus Enumerator</w:t>
+      </w:r>
     </w:p>
     <w:tbl>
       <w:tblPr>
@@ -16379,19 +15909,9 @@
       <w:pPr>
         <w:pStyle w:val="NoSpacing"/>
       </w:pPr>
-      <w:proofErr w:type="spellStart"/>
-      <w:r>
-        <w:t>UMBus</w:t>
-      </w:r>
-      <w:proofErr w:type="spellEnd"/>
-      <w:r>
-        <w:t xml:space="preserve"> Root Bus </w:t>
-      </w:r>
-      <w:proofErr w:type="spellStart"/>
-      <w:r>
-        <w:t>Enumerator</w:t>
-      </w:r>
-      <w:proofErr w:type="spellEnd"/>
+      <w:r>
+        <w:t>UMBus Root Bus Enumerator</w:t>
+      </w:r>
     </w:p>
     <w:tbl>
       <w:tblPr>
@@ -16454,28 +15974,18 @@
       <w:pPr>
         <w:pStyle w:val="Heading5"/>
       </w:pPr>
-      <w:bookmarkStart w:id="50" w:name="_Toc482008948"/>
-      <w:proofErr w:type="spellStart"/>
+      <w:bookmarkStart w:id="49" w:name="_Toc482008948"/>
       <w:r>
         <w:t>Toestenborden</w:t>
       </w:r>
-      <w:bookmarkEnd w:id="50"/>
-      <w:proofErr w:type="spellEnd"/>
-    </w:p>
-    <w:p>
-      <w:pPr>
-        <w:pStyle w:val="NoSpacing"/>
-      </w:pPr>
-      <w:r>
-        <w:t xml:space="preserve">PC/AT </w:t>
-      </w:r>
-      <w:proofErr w:type="spellStart"/>
-      <w:r>
-        <w:t>Enhanced</w:t>
-      </w:r>
-      <w:proofErr w:type="spellEnd"/>
-      <w:r>
-        <w:t xml:space="preserve"> PS/2 Keyboard (101/102-Key)</w:t>
+      <w:bookmarkEnd w:id="49"/>
+    </w:p>
+    <w:p>
+      <w:pPr>
+        <w:pStyle w:val="NoSpacing"/>
+      </w:pPr>
+      <w:r>
+        <w:t>PC/AT Enhanced PS/2 Keyboard (101/102-Key)</w:t>
       </w:r>
     </w:p>
     <w:tbl>
@@ -16539,31 +16049,18 @@
       <w:pPr>
         <w:pStyle w:val="Heading5"/>
       </w:pPr>
-      <w:bookmarkStart w:id="51" w:name="_Toc482008949"/>
-      <w:r>
-        <w:t xml:space="preserve">Universal </w:t>
-      </w:r>
-      <w:proofErr w:type="spellStart"/>
-      <w:r>
-        <w:t>Serial</w:t>
-      </w:r>
-      <w:proofErr w:type="spellEnd"/>
-      <w:r>
-        <w:t xml:space="preserve"> Bus controllers</w:t>
-      </w:r>
-      <w:bookmarkEnd w:id="51"/>
-    </w:p>
-    <w:p>
-      <w:pPr>
-        <w:pStyle w:val="NoSpacing"/>
-      </w:pPr>
-      <w:proofErr w:type="spellStart"/>
-      <w:r>
-        <w:t>Generic</w:t>
-      </w:r>
-      <w:proofErr w:type="spellEnd"/>
-      <w:r>
-        <w:t xml:space="preserve"> USB Hub</w:t>
+      <w:bookmarkStart w:id="50" w:name="_Toc482008949"/>
+      <w:r>
+        <w:t>Universal Serial Bus controllers</w:t>
+      </w:r>
+      <w:bookmarkEnd w:id="50"/>
+    </w:p>
+    <w:p>
+      <w:pPr>
+        <w:pStyle w:val="NoSpacing"/>
+      </w:pPr>
+      <w:r>
+        <w:t>Generic USB Hub</w:t>
       </w:r>
     </w:p>
     <w:tbl>
@@ -16743,15 +16240,7 @@
         <w:pStyle w:val="NoSpacing"/>
       </w:pPr>
       <w:r>
-        <w:t xml:space="preserve">Intel(R) USB 3.0 </w:t>
-      </w:r>
-      <w:proofErr w:type="spellStart"/>
-      <w:r>
-        <w:t>eXtensible</w:t>
-      </w:r>
-      <w:proofErr w:type="spellEnd"/>
-      <w:r>
-        <w:t xml:space="preserve"> Host Controller - 0100 (Microsoft)</w:t>
+        <w:t>Intel(R) USB 3.0 eXtensible Host Controller - 0100 (Microsoft)</w:t>
       </w:r>
     </w:p>
     <w:tbl>
@@ -16872,15 +16361,7 @@
       </w:pPr>
       <w:r>
         <w:lastRenderedPageBreak/>
-        <w:t>USB Root Hub (</w:t>
-      </w:r>
-      <w:proofErr w:type="spellStart"/>
-      <w:r>
-        <w:t>xHCI</w:t>
-      </w:r>
-      <w:proofErr w:type="spellEnd"/>
-      <w:r>
-        <w:t>)</w:t>
+        <w:t>USB Root Hub (xHCI)</w:t>
       </w:r>
     </w:p>
     <w:tbl>
@@ -16944,58 +16425,50 @@
       <w:pPr>
         <w:pStyle w:val="Heading1"/>
       </w:pPr>
-      <w:bookmarkStart w:id="52" w:name="_Toc482008950"/>
+      <w:bookmarkStart w:id="51" w:name="_Toc482008950"/>
       <w:r>
         <w:lastRenderedPageBreak/>
         <w:t>Software</w:t>
       </w:r>
+      <w:bookmarkEnd w:id="51"/>
+    </w:p>
+    <w:p>
+      <w:pPr>
+        <w:pStyle w:val="Heading2"/>
+      </w:pPr>
+      <w:bookmarkStart w:id="52" w:name="_Toc482008951"/>
+      <w:r>
+        <w:t>Windows 8.1 Professional</w:t>
+      </w:r>
       <w:bookmarkEnd w:id="52"/>
     </w:p>
     <w:p>
       <w:pPr>
+        <w:pStyle w:val="NoSpacing"/>
+      </w:pPr>
+      <w:r>
+        <w:t>Dit is het besturingssysteem dat op onze laptop draait en waarop wij applicaties zullen ontwikkelen. We hebben de Professional versie nodig voor Hyper-V. Verder zullen er verschillende hulpprogramma’s op zitten die wij zullen gebruiken, die zullen voornamelijk in dit document beschreven worden.</w:t>
+      </w:r>
+    </w:p>
+    <w:p>
+      <w:pPr>
+        <w:pStyle w:val="NoSpacing"/>
+      </w:pPr>
+    </w:p>
+    <w:p>
+      <w:pPr>
+        <w:pStyle w:val="NoSpacing"/>
+      </w:pPr>
+    </w:p>
+    <w:p>
+      <w:pPr>
         <w:pStyle w:val="Heading2"/>
       </w:pPr>
-      <w:bookmarkStart w:id="53" w:name="_Toc482008951"/>
-      <w:r>
-        <w:t>Windows 8.1 Professional</w:t>
+      <w:bookmarkStart w:id="53" w:name="_Toc482008952"/>
+      <w:r>
+        <w:t>Microsoft Office Home and Student 2010</w:t>
       </w:r>
       <w:bookmarkEnd w:id="53"/>
-    </w:p>
-    <w:p>
-      <w:pPr>
-        <w:pStyle w:val="NoSpacing"/>
-      </w:pPr>
-      <w:r>
-        <w:t>Dit is het besturingssysteem dat op onze laptop draait en waarop wij applicaties zullen ontwikkelen. We hebben de Professional versie nodig voor Hyper-V. Verder zullen er verschillende hulpprogramma’s op zitten die wij zullen gebruiken, die zullen voornamelijk in dit document beschreven worden.</w:t>
-      </w:r>
-    </w:p>
-    <w:p>
-      <w:pPr>
-        <w:pStyle w:val="NoSpacing"/>
-      </w:pPr>
-    </w:p>
-    <w:p>
-      <w:pPr>
-        <w:pStyle w:val="NoSpacing"/>
-      </w:pPr>
-    </w:p>
-    <w:p>
-      <w:pPr>
-        <w:pStyle w:val="Heading2"/>
-      </w:pPr>
-      <w:bookmarkStart w:id="54" w:name="_Toc482008952"/>
-      <w:r>
-        <w:t xml:space="preserve">Microsoft Office Home </w:t>
-      </w:r>
-      <w:proofErr w:type="spellStart"/>
-      <w:r>
-        <w:t>and</w:t>
-      </w:r>
-      <w:proofErr w:type="spellEnd"/>
-      <w:r>
-        <w:t xml:space="preserve"> Student 2010</w:t>
-      </w:r>
-      <w:bookmarkEnd w:id="54"/>
     </w:p>
     <w:tbl>
       <w:tblPr>
@@ -17079,11 +16552,11 @@
       <w:pPr>
         <w:pStyle w:val="Heading2"/>
       </w:pPr>
-      <w:bookmarkStart w:id="55" w:name="_Toc482008953"/>
+      <w:bookmarkStart w:id="54" w:name="_Toc482008953"/>
       <w:r>
         <w:t>Microsoft Office Professional plus 2013</w:t>
       </w:r>
-      <w:bookmarkEnd w:id="55"/>
+      <w:bookmarkEnd w:id="54"/>
     </w:p>
     <w:tbl>
       <w:tblPr>
@@ -17167,34 +16640,34 @@
       <w:pPr>
         <w:pStyle w:val="Heading2"/>
       </w:pPr>
-      <w:bookmarkStart w:id="56" w:name="_Toc482008954"/>
+      <w:bookmarkStart w:id="55" w:name="_Toc482008954"/>
       <w:r>
         <w:t>Microsoft Excel</w:t>
       </w:r>
+      <w:bookmarkEnd w:id="55"/>
+    </w:p>
+    <w:p>
+      <w:pPr>
+        <w:pStyle w:val="NoSpacing"/>
+      </w:pPr>
+      <w:r>
+        <w:t>Microsoft Excel is een programma voor spreadsheets en zal gebruikt worden voor documentatie en diverse documenten die uit tabellen bestaan.</w:t>
+      </w:r>
+    </w:p>
+    <w:p>
+      <w:pPr>
+        <w:pStyle w:val="NoSpacing"/>
+      </w:pPr>
+    </w:p>
+    <w:p>
+      <w:pPr>
+        <w:pStyle w:val="Heading3"/>
+      </w:pPr>
+      <w:bookmarkStart w:id="56" w:name="_Toc482008955"/>
+      <w:r>
+        <w:t>2013</w:t>
+      </w:r>
       <w:bookmarkEnd w:id="56"/>
-    </w:p>
-    <w:p>
-      <w:pPr>
-        <w:pStyle w:val="NoSpacing"/>
-      </w:pPr>
-      <w:r>
-        <w:t>Microsoft Excel is een programma voor spreadsheets en zal gebruikt worden voor documentatie en diverse documenten die uit tabellen bestaan.</w:t>
-      </w:r>
-    </w:p>
-    <w:p>
-      <w:pPr>
-        <w:pStyle w:val="NoSpacing"/>
-      </w:pPr>
-    </w:p>
-    <w:p>
-      <w:pPr>
-        <w:pStyle w:val="Heading3"/>
-      </w:pPr>
-      <w:bookmarkStart w:id="57" w:name="_Toc482008955"/>
-      <w:r>
-        <w:t>2013</w:t>
-      </w:r>
-      <w:bookmarkEnd w:id="57"/>
     </w:p>
     <w:p>
       <w:pPr>
@@ -17264,11 +16737,11 @@
       <w:pPr>
         <w:pStyle w:val="Heading3"/>
       </w:pPr>
-      <w:bookmarkStart w:id="58" w:name="_Toc482008956"/>
+      <w:bookmarkStart w:id="57" w:name="_Toc482008956"/>
       <w:r>
         <w:t>2010</w:t>
       </w:r>
-      <w:bookmarkEnd w:id="58"/>
+      <w:bookmarkEnd w:id="57"/>
     </w:p>
     <w:p>
       <w:pPr>
@@ -17279,13 +16752,8 @@
       </w:r>
       <w:r>
         <w:tab/>
-        <w:t xml:space="preserve">Steven </w:t>
-      </w:r>
-      <w:proofErr w:type="spellStart"/>
-      <w:r>
-        <w:t>Logghe</w:t>
-      </w:r>
-      <w:proofErr w:type="spellEnd"/>
+        <w:t>Steven Logghe</w:t>
+      </w:r>
     </w:p>
     <w:tbl>
       <w:tblPr>
@@ -17357,35 +16825,35 @@
       <w:pPr>
         <w:pStyle w:val="Heading2"/>
       </w:pPr>
-      <w:bookmarkStart w:id="59" w:name="_Toc482008957"/>
+      <w:bookmarkStart w:id="58" w:name="_Toc482008957"/>
       <w:r>
         <w:lastRenderedPageBreak/>
         <w:t>Microsoft Word</w:t>
       </w:r>
+      <w:bookmarkEnd w:id="58"/>
+    </w:p>
+    <w:p>
+      <w:pPr>
+        <w:pStyle w:val="NoSpacing"/>
+      </w:pPr>
+      <w:r>
+        <w:t>Microsoft Word is een tekstbewerkingsprogramma en zal gebruikt worden voor documentatie en diverse documenten.</w:t>
+      </w:r>
+    </w:p>
+    <w:p>
+      <w:pPr>
+        <w:pStyle w:val="NoSpacing"/>
+      </w:pPr>
+    </w:p>
+    <w:p>
+      <w:pPr>
+        <w:pStyle w:val="Heading3"/>
+      </w:pPr>
+      <w:bookmarkStart w:id="59" w:name="_Toc482008958"/>
+      <w:r>
+        <w:t>2013</w:t>
+      </w:r>
       <w:bookmarkEnd w:id="59"/>
-    </w:p>
-    <w:p>
-      <w:pPr>
-        <w:pStyle w:val="NoSpacing"/>
-      </w:pPr>
-      <w:r>
-        <w:t>Microsoft Word is een tekstbewerkingsprogramma en zal gebruikt worden voor documentatie en diverse documenten.</w:t>
-      </w:r>
-    </w:p>
-    <w:p>
-      <w:pPr>
-        <w:pStyle w:val="NoSpacing"/>
-      </w:pPr>
-    </w:p>
-    <w:p>
-      <w:pPr>
-        <w:pStyle w:val="Heading3"/>
-      </w:pPr>
-      <w:bookmarkStart w:id="60" w:name="_Toc482008958"/>
-      <w:r>
-        <w:t>2013</w:t>
-      </w:r>
-      <w:bookmarkEnd w:id="60"/>
     </w:p>
     <w:p>
       <w:pPr>
@@ -17455,11 +16923,11 @@
       <w:pPr>
         <w:pStyle w:val="Heading3"/>
       </w:pPr>
-      <w:bookmarkStart w:id="61" w:name="_Toc482008959"/>
+      <w:bookmarkStart w:id="60" w:name="_Toc482008959"/>
       <w:r>
         <w:t>2010</w:t>
       </w:r>
-      <w:bookmarkEnd w:id="61"/>
+      <w:bookmarkEnd w:id="60"/>
     </w:p>
     <w:p>
       <w:pPr>
@@ -17470,13 +16938,8 @@
       </w:r>
       <w:r>
         <w:tab/>
-        <w:t xml:space="preserve">Steven </w:t>
-      </w:r>
-      <w:proofErr w:type="spellStart"/>
-      <w:r>
-        <w:t>Logghe</w:t>
-      </w:r>
-      <w:proofErr w:type="spellEnd"/>
+        <w:t>Steven Logghe</w:t>
+      </w:r>
     </w:p>
     <w:tbl>
       <w:tblPr>
@@ -17539,11 +17002,11 @@
       <w:pPr>
         <w:pStyle w:val="Heading2"/>
       </w:pPr>
-      <w:bookmarkStart w:id="62" w:name="_Toc482008960"/>
+      <w:bookmarkStart w:id="61" w:name="_Toc482008960"/>
       <w:r>
         <w:t>Microsoft Project Professional 2013</w:t>
       </w:r>
-      <w:bookmarkEnd w:id="62"/>
+      <w:bookmarkEnd w:id="61"/>
     </w:p>
     <w:tbl>
       <w:tblPr>
@@ -17601,13 +17064,8 @@
               <w:pStyle w:val="NoSpacing"/>
             </w:pPr>
             <w:r>
-              <w:t xml:space="preserve">Versie Steven </w:t>
-            </w:r>
-            <w:proofErr w:type="spellStart"/>
-            <w:r>
-              <w:t>Logghe</w:t>
-            </w:r>
-            <w:proofErr w:type="spellEnd"/>
+              <w:t>Versie Steven Logghe</w:t>
+            </w:r>
           </w:p>
         </w:tc>
         <w:tc>
@@ -17655,6 +17113,8 @@
       <w:pPr>
         <w:pStyle w:val="NoSpacing"/>
       </w:pPr>
+      <w:bookmarkStart w:id="62" w:name="_GoBack"/>
+      <w:bookmarkEnd w:id="62"/>
     </w:p>
     <w:p>
       <w:pPr>
@@ -17722,13 +17182,8 @@
               <w:pStyle w:val="NoSpacing"/>
             </w:pPr>
             <w:r>
-              <w:t xml:space="preserve">Versie Steven </w:t>
-            </w:r>
-            <w:proofErr w:type="spellStart"/>
-            <w:r>
-              <w:t>Logghe</w:t>
-            </w:r>
-            <w:proofErr w:type="spellEnd"/>
+              <w:t>Versie Steven Logghe</w:t>
+            </w:r>
           </w:p>
         </w:tc>
         <w:tc>
@@ -17756,21 +17211,17 @@
         <w:pStyle w:val="NoSpacing"/>
       </w:pPr>
       <w:r>
-        <w:t xml:space="preserve">Visio is gebruikt geweest om UML-Diagrammen zoals de </w:t>
-      </w:r>
-      <w:proofErr w:type="spellStart"/>
-      <w:r>
-        <w:t>Use</w:t>
-      </w:r>
-      <w:proofErr w:type="spellEnd"/>
-      <w:r>
-        <w:t xml:space="preserve">-Case, Activiteiten en </w:t>
-      </w:r>
-      <w:proofErr w:type="spellStart"/>
-      <w:r>
-        <w:t>datadictionary</w:t>
-      </w:r>
-      <w:proofErr w:type="spellEnd"/>
+        <w:t>Visio is gebruikt geweest om UML-Diagrammen zoals de Use-Case, Activiteiten</w:t>
+      </w:r>
+      <w:r>
+        <w:t>diagrammen</w:t>
+      </w:r>
+      <w:r>
+        <w:t xml:space="preserve"> en </w:t>
+      </w:r>
+      <w:r>
+        <w:t>sequentiediagrammen</w:t>
+      </w:r>
       <w:r>
         <w:t xml:space="preserve"> te maken.</w:t>
       </w:r>
@@ -17851,13 +17302,8 @@
       <w:pPr>
         <w:pStyle w:val="NoSpacing"/>
       </w:pPr>
-      <w:proofErr w:type="spellStart"/>
-      <w:r>
-        <w:t>Github</w:t>
-      </w:r>
-      <w:proofErr w:type="spellEnd"/>
-      <w:r>
-        <w:t xml:space="preserve"> is een programma waarmee je de code online kunt opslaan, en als je samenwerkt, daarmee de code kunt delen met elkaar. </w:t>
+      <w:r>
+        <w:t xml:space="preserve">Github is een programma waarmee je de code online kunt opslaan, en als je samenwerkt, daarmee de code kunt delen met elkaar. </w:t>
       </w:r>
     </w:p>
     <w:p>
@@ -17943,19 +17389,9 @@
             <w:pPr>
               <w:pStyle w:val="NoSpacing"/>
             </w:pPr>
-            <w:proofErr w:type="spellStart"/>
-            <w:r>
-              <w:t>Commit</w:t>
-            </w:r>
-            <w:proofErr w:type="spellEnd"/>
-            <w:r>
-              <w:t xml:space="preserve"> </w:t>
-            </w:r>
-            <w:proofErr w:type="spellStart"/>
-            <w:r>
-              <w:t>hash</w:t>
-            </w:r>
-            <w:proofErr w:type="spellEnd"/>
+            <w:r>
+              <w:t>Commit hash</w:t>
+            </w:r>
           </w:p>
         </w:tc>
         <w:tc>
@@ -18351,13 +17787,8 @@
         <w:pStyle w:val="Heading2"/>
       </w:pPr>
       <w:bookmarkStart w:id="71" w:name="_Toc482008969"/>
-      <w:proofErr w:type="spellStart"/>
-      <w:r>
-        <w:t>Foxit</w:t>
-      </w:r>
-      <w:proofErr w:type="spellEnd"/>
-      <w:r>
-        <w:t xml:space="preserve"> Reader</w:t>
+      <w:r>
+        <w:t>Foxit Reader</w:t>
       </w:r>
       <w:bookmarkEnd w:id="71"/>
     </w:p>
@@ -18417,13 +17848,8 @@
       <w:pPr>
         <w:pStyle w:val="NoSpacing"/>
       </w:pPr>
-      <w:proofErr w:type="spellStart"/>
-      <w:r>
-        <w:t>Foxit</w:t>
-      </w:r>
-      <w:proofErr w:type="spellEnd"/>
-      <w:r>
-        <w:t xml:space="preserve"> Reader is gebruikt om gedownloade documentatie te kunnen lezen die geen gebruikt maakt van Microsoft Word.</w:t>
+      <w:r>
+        <w:t>Foxit Reader is gebruikt om gedownloade documentatie te kunnen lezen die geen gebruikt maakt van Microsoft Word.</w:t>
       </w:r>
     </w:p>
     <w:p>
@@ -18601,13 +18027,8 @@
               <w:cnfStyle w:val="000000100000" w:firstRow="0" w:lastRow="0" w:firstColumn="0" w:lastColumn="0" w:oddVBand="0" w:evenVBand="0" w:oddHBand="1" w:evenHBand="0" w:firstRowFirstColumn="0" w:firstRowLastColumn="0" w:lastRowFirstColumn="0" w:lastRowLastColumn="0"/>
             </w:pPr>
             <w:r>
-              <w:t xml:space="preserve">Steven </w:t>
-            </w:r>
-            <w:proofErr w:type="spellStart"/>
-            <w:r>
-              <w:t>Logghe</w:t>
-            </w:r>
-            <w:proofErr w:type="spellEnd"/>
+              <w:t>Steven Logghe</w:t>
+            </w:r>
           </w:p>
         </w:tc>
         <w:tc>
@@ -18777,6 +18198,7 @@
         <w:docPartUnique/>
       </w:docPartObj>
     </w:sdtPr>
+    <w:sdtEndPr/>
     <w:sdtContent>
       <w:sdt>
         <w:sdtPr>
@@ -18786,6 +18208,7 @@
             <w:docPartUnique/>
           </w:docPartObj>
         </w:sdtPr>
+        <w:sdtEndPr/>
         <w:sdtContent>
           <w:p>
             <w:pPr>
@@ -18848,7 +18271,7 @@
                 <w:bCs/>
                 <w:noProof/>
               </w:rPr>
-              <w:t>5</w:t>
+              <w:t>12</w:t>
             </w:r>
             <w:r>
               <w:rPr>
@@ -20092,7 +19515,7 @@
 </file>
 
 <file path=customXml/itemProps2.xml><?xml version="1.0" encoding="utf-8"?>
-<ds:datastoreItem xmlns:ds="http://schemas.openxmlformats.org/officeDocument/2006/customXml" ds:itemID="{02CD5AF0-BFCE-4FC8-8DAC-6CA168FC31A8}">
+<ds:datastoreItem xmlns:ds="http://schemas.openxmlformats.org/officeDocument/2006/customXml" ds:itemID="{D295AFA5-5981-4D3D-B0CC-9F305B2E52D6}">
   <ds:schemaRefs>
     <ds:schemaRef ds:uri="http://schemas.openxmlformats.org/officeDocument/2006/bibliography"/>
   </ds:schemaRefs>

</xml_diff>